<commit_message>
adds files for practicing page development and layouts
</commit_message>
<xml_diff>
--- a/practice/float/shapes.docx
+++ b/practice/float/shapes.docx
@@ -3,6 +3,319 @@
 <w:document xmlns:wpc="http://schemas.microsoft.com/office/word/2010/wordprocessingCanvas" xmlns:cx="http://schemas.microsoft.com/office/drawing/2014/chartex" xmlns:cx1="http://schemas.microsoft.com/office/drawing/2015/9/8/chartex" xmlns:cx2="http://schemas.microsoft.com/office/drawing/2015/10/21/chartex" xmlns:cx3="http://schemas.microsoft.com/office/drawing/2016/5/9/chartex" xmlns:cx4="http://schemas.microsoft.com/office/drawing/2016/5/10/chartex" xmlns:cx5="http://schemas.microsoft.com/office/drawing/2016/5/11/chartex" xmlns:cx6="http://schemas.microsoft.com/office/drawing/2016/5/12/chartex" xmlns:cx7="http://schemas.microsoft.com/office/drawing/2016/5/13/chartex" xmlns:cx8="http://schemas.microsoft.com/office/drawing/2016/5/14/chartex" xmlns:mc="http://schemas.openxmlformats.org/markup-compatibility/2006" xmlns:aink="http://schemas.microsoft.com/office/drawing/2016/ink" xmlns:am3d="http://schemas.microsoft.com/office/drawing/2017/model3d" xmlns:o="urn:schemas-microsoft-com:office:office" xmlns:r="http://schemas.openxmlformats.org/officeDocument/2006/relationships" xmlns:m="http://schemas.openxmlformats.org/officeDocument/2006/math" xmlns:v="urn:schemas-microsoft-com:vml" xmlns:wp14="http://schemas.microsoft.com/office/word/2010/wordprocessingDrawing" xmlns:wp="http://schemas.openxmlformats.org/drawingml/2006/wordprocessingDrawing" xmlns:w10="urn:schemas-microsoft-com:office:word" xmlns:w="http://schemas.openxmlformats.org/wordprocessingml/2006/main" xmlns:w14="http://schemas.microsoft.com/office/word/2010/wordml" xmlns:w15="http://schemas.microsoft.com/office/word/2012/wordml" xmlns:w16cid="http://schemas.microsoft.com/office/word/2016/wordml/cid" xmlns:w16se="http://schemas.microsoft.com/office/word/2015/wordml/symex" xmlns:wpg="http://schemas.microsoft.com/office/word/2010/wordprocessingGroup" xmlns:wpi="http://schemas.microsoft.com/office/word/2010/wordprocessingInk" xmlns:wne="http://schemas.microsoft.com/office/word/2006/wordml" xmlns:wps="http://schemas.microsoft.com/office/word/2010/wordprocessingShape" mc:Ignorable="w14 w15 w16se w16cid wp14">
   <w:body>
     <w:p>
+      <w:r>
+        <w:rPr>
+          <w:noProof/>
+        </w:rPr>
+        <mc:AlternateContent>
+          <mc:Choice Requires="wps">
+            <w:drawing>
+              <wp:anchor distT="0" distB="0" distL="114300" distR="114300" simplePos="0" relativeHeight="251674624" behindDoc="0" locked="0" layoutInCell="1" allowOverlap="1" wp14:anchorId="0325EAB3" wp14:editId="7B81785B">
+                <wp:simplePos x="0" y="0"/>
+                <wp:positionH relativeFrom="column">
+                  <wp:posOffset>4457700</wp:posOffset>
+                </wp:positionH>
+                <wp:positionV relativeFrom="paragraph">
+                  <wp:posOffset>1600200</wp:posOffset>
+                </wp:positionV>
+                <wp:extent cx="1714500" cy="1143000"/>
+                <wp:effectExtent l="0" t="0" r="19050" b="19050"/>
+                <wp:wrapNone/>
+                <wp:docPr id="9" name="Rectangle 9"/>
+                <wp:cNvGraphicFramePr/>
+                <a:graphic xmlns:a="http://schemas.openxmlformats.org/drawingml/2006/main">
+                  <a:graphicData uri="http://schemas.microsoft.com/office/word/2010/wordprocessingShape">
+                    <wps:wsp>
+                      <wps:cNvSpPr/>
+                      <wps:spPr>
+                        <a:xfrm>
+                          <a:off x="0" y="0"/>
+                          <a:ext cx="1714500" cy="1143000"/>
+                        </a:xfrm>
+                        <a:prstGeom prst="rect">
+                          <a:avLst/>
+                        </a:prstGeom>
+                        <a:solidFill>
+                          <a:schemeClr val="accent1">
+                            <a:lumMod val="40000"/>
+                            <a:lumOff val="60000"/>
+                          </a:schemeClr>
+                        </a:solidFill>
+                      </wps:spPr>
+                      <wps:style>
+                        <a:lnRef idx="2">
+                          <a:schemeClr val="accent1">
+                            <a:shade val="50000"/>
+                          </a:schemeClr>
+                        </a:lnRef>
+                        <a:fillRef idx="1">
+                          <a:schemeClr val="accent1"/>
+                        </a:fillRef>
+                        <a:effectRef idx="0">
+                          <a:schemeClr val="accent1"/>
+                        </a:effectRef>
+                        <a:fontRef idx="minor">
+                          <a:schemeClr val="lt1"/>
+                        </a:fontRef>
+                      </wps:style>
+                      <wps:bodyPr rot="0" spcFirstLastPara="0" vertOverflow="overflow" horzOverflow="overflow" vert="horz" wrap="square" lIns="91440" tIns="45720" rIns="91440" bIns="45720" numCol="1" spcCol="0" rtlCol="0" fromWordArt="0" anchor="ctr" anchorCtr="0" forceAA="0" compatLnSpc="1">
+                        <a:prstTxWarp prst="textNoShape">
+                          <a:avLst/>
+                        </a:prstTxWarp>
+                        <a:noAutofit/>
+                      </wps:bodyPr>
+                    </wps:wsp>
+                  </a:graphicData>
+                </a:graphic>
+              </wp:anchor>
+            </w:drawing>
+          </mc:Choice>
+          <mc:Fallback>
+            <w:pict>
+              <v:rect w14:anchorId="42F34E82" id="Rectangle 9" o:spid="_x0000_s1026" style="position:absolute;margin-left:351pt;margin-top:126pt;width:135pt;height:90pt;z-index:251674624;visibility:visible;mso-wrap-style:square;mso-wrap-distance-left:9pt;mso-wrap-distance-top:0;mso-wrap-distance-right:9pt;mso-wrap-distance-bottom:0;mso-position-horizontal:absolute;mso-position-horizontal-relative:text;mso-position-vertical:absolute;mso-position-vertical-relative:text;v-text-anchor:middle" o:gfxdata="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" fillcolor="#b4c6e7 [1300]" strokecolor="#1f3763 [1604]" strokeweight="1pt"/>
+            </w:pict>
+          </mc:Fallback>
+        </mc:AlternateContent>
+      </w:r>
+      <w:r>
+        <w:rPr>
+          <w:noProof/>
+        </w:rPr>
+        <mc:AlternateContent>
+          <mc:Choice Requires="wps">
+            <w:drawing>
+              <wp:anchor distT="0" distB="0" distL="114300" distR="114300" simplePos="0" relativeHeight="251668480" behindDoc="0" locked="0" layoutInCell="1" allowOverlap="1" wp14:anchorId="4843A230" wp14:editId="14338FC2">
+                <wp:simplePos x="0" y="0"/>
+                <wp:positionH relativeFrom="column">
+                  <wp:posOffset>-95250</wp:posOffset>
+                </wp:positionH>
+                <wp:positionV relativeFrom="paragraph">
+                  <wp:posOffset>1257300</wp:posOffset>
+                </wp:positionV>
+                <wp:extent cx="6286500" cy="228600"/>
+                <wp:effectExtent l="0" t="0" r="19050" b="19050"/>
+                <wp:wrapNone/>
+                <wp:docPr id="6" name="Rectangle 6"/>
+                <wp:cNvGraphicFramePr/>
+                <a:graphic xmlns:a="http://schemas.openxmlformats.org/drawingml/2006/main">
+                  <a:graphicData uri="http://schemas.microsoft.com/office/word/2010/wordprocessingShape">
+                    <wps:wsp>
+                      <wps:cNvSpPr/>
+                      <wps:spPr>
+                        <a:xfrm>
+                          <a:off x="0" y="0"/>
+                          <a:ext cx="6286500" cy="228600"/>
+                        </a:xfrm>
+                        <a:prstGeom prst="rect">
+                          <a:avLst/>
+                        </a:prstGeom>
+                        <a:solidFill>
+                          <a:schemeClr val="accent1">
+                            <a:lumMod val="40000"/>
+                            <a:lumOff val="60000"/>
+                          </a:schemeClr>
+                        </a:solidFill>
+                      </wps:spPr>
+                      <wps:style>
+                        <a:lnRef idx="2">
+                          <a:schemeClr val="accent1">
+                            <a:shade val="50000"/>
+                          </a:schemeClr>
+                        </a:lnRef>
+                        <a:fillRef idx="1">
+                          <a:schemeClr val="accent1"/>
+                        </a:fillRef>
+                        <a:effectRef idx="0">
+                          <a:schemeClr val="accent1"/>
+                        </a:effectRef>
+                        <a:fontRef idx="minor">
+                          <a:schemeClr val="lt1"/>
+                        </a:fontRef>
+                      </wps:style>
+                      <wps:bodyPr rot="0" spcFirstLastPara="0" vertOverflow="overflow" horzOverflow="overflow" vert="horz" wrap="square" lIns="91440" tIns="45720" rIns="91440" bIns="45720" numCol="1" spcCol="0" rtlCol="0" fromWordArt="0" anchor="ctr" anchorCtr="0" forceAA="0" compatLnSpc="1">
+                        <a:prstTxWarp prst="textNoShape">
+                          <a:avLst/>
+                        </a:prstTxWarp>
+                        <a:noAutofit/>
+                      </wps:bodyPr>
+                    </wps:wsp>
+                  </a:graphicData>
+                </a:graphic>
+                <wp14:sizeRelH relativeFrom="margin">
+                  <wp14:pctWidth>0</wp14:pctWidth>
+                </wp14:sizeRelH>
+                <wp14:sizeRelV relativeFrom="margin">
+                  <wp14:pctHeight>0</wp14:pctHeight>
+                </wp14:sizeRelV>
+              </wp:anchor>
+            </w:drawing>
+          </mc:Choice>
+          <mc:Fallback>
+            <w:pict>
+              <v:rect w14:anchorId="71FF43FB" id="Rectangle 6" o:spid="_x0000_s1026" style="position:absolute;margin-left:-7.5pt;margin-top:99pt;width:495pt;height:18pt;z-index:251668480;visibility:visible;mso-wrap-style:square;mso-width-percent:0;mso-height-percent:0;mso-wrap-distance-left:9pt;mso-wrap-distance-top:0;mso-wrap-distance-right:9pt;mso-wrap-distance-bottom:0;mso-position-horizontal:absolute;mso-position-horizontal-relative:text;mso-position-vertical:absolute;mso-position-vertical-relative:text;mso-width-percent:0;mso-height-percent:0;mso-width-relative:margin;mso-height-relative:margin;v-text-anchor:middle" o:gfxdata="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" fillcolor="#b4c6e7 [1300]" strokecolor="#1f3763 [1604]" strokeweight="1pt"/>
+            </w:pict>
+          </mc:Fallback>
+        </mc:AlternateContent>
+      </w:r>
+      <w:r>
+        <w:rPr>
+          <w:noProof/>
+        </w:rPr>
+        <mc:AlternateContent>
+          <mc:Choice Requires="wps">
+            <w:drawing>
+              <wp:anchor distT="0" distB="0" distL="114300" distR="114300" simplePos="0" relativeHeight="251672576" behindDoc="0" locked="0" layoutInCell="1" allowOverlap="1" wp14:anchorId="4973DA9C" wp14:editId="195F1D94">
+                <wp:simplePos x="0" y="0"/>
+                <wp:positionH relativeFrom="column">
+                  <wp:posOffset>-95250</wp:posOffset>
+                </wp:positionH>
+                <wp:positionV relativeFrom="paragraph">
+                  <wp:posOffset>1600200</wp:posOffset>
+                </wp:positionV>
+                <wp:extent cx="1714500" cy="1143000"/>
+                <wp:effectExtent l="0" t="0" r="19050" b="19050"/>
+                <wp:wrapNone/>
+                <wp:docPr id="8" name="Rectangle 8"/>
+                <wp:cNvGraphicFramePr/>
+                <a:graphic xmlns:a="http://schemas.openxmlformats.org/drawingml/2006/main">
+                  <a:graphicData uri="http://schemas.microsoft.com/office/word/2010/wordprocessingShape">
+                    <wps:wsp>
+                      <wps:cNvSpPr/>
+                      <wps:spPr>
+                        <a:xfrm>
+                          <a:off x="0" y="0"/>
+                          <a:ext cx="1714500" cy="1143000"/>
+                        </a:xfrm>
+                        <a:prstGeom prst="rect">
+                          <a:avLst/>
+                        </a:prstGeom>
+                        <a:solidFill>
+                          <a:schemeClr val="accent1">
+                            <a:lumMod val="40000"/>
+                            <a:lumOff val="60000"/>
+                          </a:schemeClr>
+                        </a:solidFill>
+                      </wps:spPr>
+                      <wps:style>
+                        <a:lnRef idx="2">
+                          <a:schemeClr val="accent1">
+                            <a:shade val="50000"/>
+                          </a:schemeClr>
+                        </a:lnRef>
+                        <a:fillRef idx="1">
+                          <a:schemeClr val="accent1"/>
+                        </a:fillRef>
+                        <a:effectRef idx="0">
+                          <a:schemeClr val="accent1"/>
+                        </a:effectRef>
+                        <a:fontRef idx="minor">
+                          <a:schemeClr val="lt1"/>
+                        </a:fontRef>
+                      </wps:style>
+                      <wps:bodyPr rot="0" spcFirstLastPara="0" vertOverflow="overflow" horzOverflow="overflow" vert="horz" wrap="square" lIns="91440" tIns="45720" rIns="91440" bIns="45720" numCol="1" spcCol="0" rtlCol="0" fromWordArt="0" anchor="ctr" anchorCtr="0" forceAA="0" compatLnSpc="1">
+                        <a:prstTxWarp prst="textNoShape">
+                          <a:avLst/>
+                        </a:prstTxWarp>
+                        <a:noAutofit/>
+                      </wps:bodyPr>
+                    </wps:wsp>
+                  </a:graphicData>
+                </a:graphic>
+              </wp:anchor>
+            </w:drawing>
+          </mc:Choice>
+          <mc:Fallback>
+            <w:pict>
+              <v:rect w14:anchorId="42D148E4" id="Rectangle 8" o:spid="_x0000_s1026" style="position:absolute;margin-left:-7.5pt;margin-top:126pt;width:135pt;height:90pt;z-index:251672576;visibility:visible;mso-wrap-style:square;mso-wrap-distance-left:9pt;mso-wrap-distance-top:0;mso-wrap-distance-right:9pt;mso-wrap-distance-bottom:0;mso-position-horizontal:absolute;mso-position-horizontal-relative:text;mso-position-vertical:absolute;mso-position-vertical-relative:text;v-text-anchor:middle" o:gfxdata="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" fillcolor="#b4c6e7 [1300]" strokecolor="#1f3763 [1604]" strokeweight="1pt"/>
+            </w:pict>
+          </mc:Fallback>
+        </mc:AlternateContent>
+      </w:r>
+      <w:r>
+        <w:rPr>
+          <w:noProof/>
+        </w:rPr>
+        <mc:AlternateContent>
+          <mc:Choice Requires="wps">
+            <w:drawing>
+              <wp:anchor distT="0" distB="0" distL="114300" distR="114300" simplePos="0" relativeHeight="251670528" behindDoc="0" locked="0" layoutInCell="1" allowOverlap="1" wp14:anchorId="050C4F13" wp14:editId="7DE9ABA8">
+                <wp:simplePos x="0" y="0"/>
+                <wp:positionH relativeFrom="column">
+                  <wp:posOffset>-114300</wp:posOffset>
+                </wp:positionH>
+                <wp:positionV relativeFrom="paragraph">
+                  <wp:posOffset>2867025</wp:posOffset>
+                </wp:positionV>
+                <wp:extent cx="6286500" cy="219075"/>
+                <wp:effectExtent l="0" t="0" r="19050" b="28575"/>
+                <wp:wrapNone/>
+                <wp:docPr id="7" name="Rectangle 7"/>
+                <wp:cNvGraphicFramePr/>
+                <a:graphic xmlns:a="http://schemas.openxmlformats.org/drawingml/2006/main">
+                  <a:graphicData uri="http://schemas.microsoft.com/office/word/2010/wordprocessingShape">
+                    <wps:wsp>
+                      <wps:cNvSpPr/>
+                      <wps:spPr>
+                        <a:xfrm>
+                          <a:off x="0" y="0"/>
+                          <a:ext cx="6286500" cy="219075"/>
+                        </a:xfrm>
+                        <a:prstGeom prst="rect">
+                          <a:avLst/>
+                        </a:prstGeom>
+                        <a:solidFill>
+                          <a:schemeClr val="accent1">
+                            <a:lumMod val="40000"/>
+                            <a:lumOff val="60000"/>
+                          </a:schemeClr>
+                        </a:solidFill>
+                      </wps:spPr>
+                      <wps:style>
+                        <a:lnRef idx="2">
+                          <a:schemeClr val="accent1">
+                            <a:shade val="50000"/>
+                          </a:schemeClr>
+                        </a:lnRef>
+                        <a:fillRef idx="1">
+                          <a:schemeClr val="accent1"/>
+                        </a:fillRef>
+                        <a:effectRef idx="0">
+                          <a:schemeClr val="accent1"/>
+                        </a:effectRef>
+                        <a:fontRef idx="minor">
+                          <a:schemeClr val="lt1"/>
+                        </a:fontRef>
+                      </wps:style>
+                      <wps:bodyPr rot="0" spcFirstLastPara="0" vertOverflow="overflow" horzOverflow="overflow" vert="horz" wrap="square" lIns="91440" tIns="45720" rIns="91440" bIns="45720" numCol="1" spcCol="0" rtlCol="0" fromWordArt="0" anchor="ctr" anchorCtr="0" forceAA="0" compatLnSpc="1">
+                        <a:prstTxWarp prst="textNoShape">
+                          <a:avLst/>
+                        </a:prstTxWarp>
+                        <a:noAutofit/>
+                      </wps:bodyPr>
+                    </wps:wsp>
+                  </a:graphicData>
+                </a:graphic>
+                <wp14:sizeRelH relativeFrom="margin">
+                  <wp14:pctWidth>0</wp14:pctWidth>
+                </wp14:sizeRelH>
+                <wp14:sizeRelV relativeFrom="margin">
+                  <wp14:pctHeight>0</wp14:pctHeight>
+                </wp14:sizeRelV>
+              </wp:anchor>
+            </w:drawing>
+          </mc:Choice>
+          <mc:Fallback>
+            <w:pict>
+              <v:rect w14:anchorId="63A4A9EA" id="Rectangle 7" o:spid="_x0000_s1026" style="position:absolute;margin-left:-9pt;margin-top:225.75pt;width:495pt;height:17.25pt;z-index:251670528;visibility:visible;mso-wrap-style:square;mso-width-percent:0;mso-height-percent:0;mso-wrap-distance-left:9pt;mso-wrap-distance-top:0;mso-wrap-distance-right:9pt;mso-wrap-distance-bottom:0;mso-position-horizontal:absolute;mso-position-horizontal-relative:text;mso-position-vertical:absolute;mso-position-vertical-relative:text;mso-width-percent:0;mso-height-percent:0;mso-width-relative:margin;mso-height-relative:margin;v-text-anchor:middle" o:gfxdata="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" fillcolor="#b4c6e7 [1300]" strokecolor="#1f3763 [1604]" strokeweight="1pt"/>
+            </w:pict>
+          </mc:Fallback>
+        </mc:AlternateContent>
+      </w:r>
+      <w:r>
+        <w:t xml:space="preserve">  font-feature-settings: </w:t>
+      </w:r>
+      <w:bookmarkStart w:id="0" w:name="_GoBack"/>
+      <w:bookmarkEnd w:id="0"/>
       <w:r>
         <w:rPr>
           <w:noProof/>
@@ -78,7 +391,7 @@
           </mc:Choice>
           <mc:Fallback>
             <w:pict>
-              <v:rect w14:anchorId="1642B635" id="Rectangle 5" o:spid="_x0000_s1026" style="position:absolute;margin-left:-9pt;margin-top:72.75pt;width:495pt;height:17.25pt;z-index:251666432;visibility:visible;mso-wrap-style:square;mso-width-percent:0;mso-height-percent:0;mso-wrap-distance-left:9pt;mso-wrap-distance-top:0;mso-wrap-distance-right:9pt;mso-wrap-distance-bottom:0;mso-position-horizontal:absolute;mso-position-horizontal-relative:text;mso-position-vertical:absolute;mso-position-vertical-relative:text;mso-width-percent:0;mso-height-percent:0;mso-width-relative:margin;mso-height-relative:margin;v-text-anchor:middle" o:gfxdata="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" fillcolor="#b4c6e7 [1300]" strokecolor="#1f3763 [1604]" strokeweight="1pt"/>
+              <v:rect w14:anchorId="62F2B43F" id="Rectangle 5" o:spid="_x0000_s1026" style="position:absolute;margin-left:-9pt;margin-top:72.75pt;width:495pt;height:17.25pt;z-index:251666432;visibility:visible;mso-wrap-style:square;mso-width-percent:0;mso-height-percent:0;mso-wrap-distance-left:9pt;mso-wrap-distance-top:0;mso-wrap-distance-right:9pt;mso-wrap-distance-bottom:0;mso-position-horizontal:absolute;mso-position-horizontal-relative:text;mso-position-vertical:absolute;mso-position-vertical-relative:text;mso-width-percent:0;mso-height-percent:0;mso-width-relative:margin;mso-height-relative:margin;v-text-anchor:middle" o:gfxdata="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" fillcolor="#b4c6e7 [1300]" strokecolor="#1f3763 [1604]" strokeweight="1pt"/>
             </w:pict>
           </mc:Fallback>
         </mc:AlternateContent>
@@ -152,7 +465,7 @@
           </mc:Choice>
           <mc:Fallback>
             <w:pict>
-              <v:rect w14:anchorId="0FF15FE5" id="Rectangle 4" o:spid="_x0000_s1026" style="position:absolute;margin-left:171pt;margin-top:-24.75pt;width:135pt;height:90pt;z-index:251664384;visibility:visible;mso-wrap-style:square;mso-wrap-distance-left:9pt;mso-wrap-distance-top:0;mso-wrap-distance-right:9pt;mso-wrap-distance-bottom:0;mso-position-horizontal:absolute;mso-position-horizontal-relative:text;mso-position-vertical:absolute;mso-position-vertical-relative:text;v-text-anchor:middle" o:gfxdata="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" fillcolor="#b4c6e7 [1300]" strokecolor="#1f3763 [1604]" strokeweight="1pt"/>
+              <v:rect w14:anchorId="3F137A7C" id="Rectangle 4" o:spid="_x0000_s1026" style="position:absolute;margin-left:171pt;margin-top:-24.75pt;width:135pt;height:90pt;z-index:251664384;visibility:visible;mso-wrap-style:square;mso-wrap-distance-left:9pt;mso-wrap-distance-top:0;mso-wrap-distance-right:9pt;mso-wrap-distance-bottom:0;mso-position-horizontal:absolute;mso-position-horizontal-relative:text;mso-position-vertical:absolute;mso-position-vertical-relative:text;v-text-anchor:middle" o:gfxdata="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" fillcolor="#b4c6e7 [1300]" strokecolor="#1f3763 [1604]" strokeweight="1pt"/>
             </w:pict>
           </mc:Fallback>
         </mc:AlternateContent>
@@ -226,7 +539,7 @@
           </mc:Choice>
           <mc:Fallback>
             <w:pict>
-              <v:rect w14:anchorId="1BB3EEF0" id="Rectangle 3" o:spid="_x0000_s1026" style="position:absolute;margin-left:351pt;margin-top:-24.75pt;width:135pt;height:90pt;z-index:251662336;visibility:visible;mso-wrap-style:square;mso-wrap-distance-left:9pt;mso-wrap-distance-top:0;mso-wrap-distance-right:9pt;mso-wrap-distance-bottom:0;mso-position-horizontal:absolute;mso-position-horizontal-relative:text;mso-position-vertical:absolute;mso-position-vertical-relative:text;v-text-anchor:middle" o:gfxdata="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" fillcolor="#b4c6e7 [1300]" strokecolor="#1f3763 [1604]" strokeweight="1pt"/>
+              <v:rect w14:anchorId="0956896D" id="Rectangle 3" o:spid="_x0000_s1026" style="position:absolute;margin-left:351pt;margin-top:-24.75pt;width:135pt;height:90pt;z-index:251662336;visibility:visible;mso-wrap-style:square;mso-wrap-distance-left:9pt;mso-wrap-distance-top:0;mso-wrap-distance-right:9pt;mso-wrap-distance-bottom:0;mso-position-horizontal:absolute;mso-position-horizontal-relative:text;mso-position-vertical:absolute;mso-position-vertical-relative:text;v-text-anchor:middle" o:gfxdata="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" fillcolor="#b4c6e7 [1300]" strokecolor="#1f3763 [1604]" strokeweight="1pt"/>
             </w:pict>
           </mc:Fallback>
         </mc:AlternateContent>
@@ -300,12 +613,11 @@
           </mc:Choice>
           <mc:Fallback>
             <w:pict>
-              <v:rect w14:anchorId="0DE99822" id="Rectangle 2" o:spid="_x0000_s1026" style="position:absolute;margin-left:-9pt;margin-top:-24.75pt;width:135pt;height:90pt;z-index:251660288;visibility:visible;mso-wrap-style:square;mso-wrap-distance-left:9pt;mso-wrap-distance-top:0;mso-wrap-distance-right:9pt;mso-wrap-distance-bottom:0;mso-position-horizontal:absolute;mso-position-horizontal-relative:text;mso-position-vertical:absolute;mso-position-vertical-relative:text;v-text-anchor:middle" o:gfxdata="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" fillcolor="#b4c6e7 [1300]" strokecolor="#1f3763 [1604]" strokeweight="1pt"/>
+              <v:rect w14:anchorId="45A4F37E" id="Rectangle 2" o:spid="_x0000_s1026" style="position:absolute;margin-left:-9pt;margin-top:-24.75pt;width:135pt;height:90pt;z-index:251660288;visibility:visible;mso-wrap-style:square;mso-wrap-distance-left:9pt;mso-wrap-distance-top:0;mso-wrap-distance-right:9pt;mso-wrap-distance-bottom:0;mso-position-horizontal:absolute;mso-position-horizontal-relative:text;mso-position-vertical:absolute;mso-position-vertical-relative:text;v-text-anchor:middle" o:gfxdata="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" fillcolor="#b4c6e7 [1300]" strokecolor="#1f3763 [1604]" strokeweight="1pt"/>
             </w:pict>
           </mc:Fallback>
         </mc:AlternateContent>
       </w:r>
-      <w:bookmarkStart w:id="0" w:name="_GoBack"/>
       <w:r>
         <w:rPr>
           <w:noProof/>
@@ -369,12 +681,11 @@
           </mc:Choice>
           <mc:Fallback>
             <w:pict>
-              <v:rect w14:anchorId="0AA21F22" id="Rectangle 1" o:spid="_x0000_s1026" style="position:absolute;margin-left:-18pt;margin-top:-36pt;width:513pt;height:7in;z-index:251659264;visibility:visible;mso-wrap-style:square;mso-wrap-distance-left:9pt;mso-wrap-distance-top:0;mso-wrap-distance-right:9pt;mso-wrap-distance-bottom:0;mso-position-horizontal:absolute;mso-position-horizontal-relative:text;mso-position-vertical:absolute;mso-position-vertical-relative:text;v-text-anchor:middle" o:gfxdata="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" fillcolor="#4472c4 [3204]" strokecolor="#1f3763 [1604]" strokeweight="1pt"/>
+              <v:rect w14:anchorId="54ADD684" id="Rectangle 1" o:spid="_x0000_s1026" style="position:absolute;margin-left:-18pt;margin-top:-36pt;width:513pt;height:7in;z-index:251659264;visibility:visible;mso-wrap-style:square;mso-wrap-distance-left:9pt;mso-wrap-distance-top:0;mso-wrap-distance-right:9pt;mso-wrap-distance-bottom:0;mso-position-horizontal:absolute;mso-position-horizontal-relative:text;mso-position-vertical:absolute;mso-position-vertical-relative:text;v-text-anchor:middle" o:gfxdata="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" fillcolor="#4472c4 [3204]" strokecolor="#1f3763 [1604]" strokeweight="1pt"/>
             </w:pict>
           </mc:Fallback>
         </mc:AlternateContent>
       </w:r>
-      <w:bookmarkEnd w:id="0"/>
     </w:p>
     <w:sectPr>
       <w:pgSz w:w="12240" w:h="15840"/>

</xml_diff>